<commit_message>
Berichtsheft auto generation and upload to a nextcloud instance
</commit_message>
<xml_diff>
--- a/Berichtsheft_blank.docx
+++ b/Berichtsheft_blank.docx
@@ -2178,7 +2178,7 @@
             <w:rPr>
               <w:noProof/>
             </w:rPr>
-            <w:t>22.04.2024</w:t>
+            <w:t>24.04.2024</w:t>
           </w:r>
           <w:r>
             <w:fldChar w:fldCharType="end"/>
@@ -2377,9 +2377,8 @@
           <w:r>
             <w:t xml:space="preserve"> </w:t>
           </w:r>
-          <w:r>
-            <w:t>1</w:t>
-          </w:r>
+          <w:bookmarkStart w:id="49" w:name="BerichtsheftNr"/>
+          <w:bookmarkEnd w:id="49"/>
         </w:p>
       </w:tc>
       <w:tc>
@@ -2438,8 +2437,8 @@
               <w:sz w:val="16"/>
             </w:rPr>
           </w:pPr>
-          <w:bookmarkStart w:id="49" w:name="Start"/>
-          <w:bookmarkEnd w:id="49"/>
+          <w:bookmarkStart w:id="50" w:name="Start"/>
+          <w:bookmarkEnd w:id="50"/>
         </w:p>
       </w:tc>
       <w:tc>
@@ -2468,8 +2467,8 @@
             <w:ind w:left="170"/>
             <w:jc w:val="left"/>
           </w:pPr>
-          <w:bookmarkStart w:id="50" w:name="End"/>
-          <w:bookmarkEnd w:id="50"/>
+          <w:bookmarkStart w:id="51" w:name="End"/>
+          <w:bookmarkEnd w:id="51"/>
         </w:p>
       </w:tc>
       <w:tc>
@@ -2498,9 +2497,8 @@
             <w:ind w:left="170"/>
             <w:jc w:val="left"/>
           </w:pPr>
-          <w:r>
-            <w:t>1</w:t>
-          </w:r>
+          <w:bookmarkStart w:id="52" w:name="Ausbildungsjahr"/>
+          <w:bookmarkEnd w:id="52"/>
         </w:p>
       </w:tc>
       <w:tc>

</xml_diff>